<commit_message>
SLoWMoTIoN Ver 1.30 : Sounds & Music
</commit_message>
<xml_diff>
--- a/SLoWMoTIoN/RES/report/2/2-3 遊戲音效.docx
+++ b/SLoWMoTIoN/RES/report/2/2-3 遊戲音效.docx
@@ -2,173 +2,650 @@
 <file path=word/document.xml><?xml version="1.0" encoding="utf-8"?>
 <w:document xmlns:wpc="http://schemas.microsoft.com/office/word/2010/wordprocessingCanvas" xmlns:cx="http://schemas.microsoft.com/office/drawing/2014/chartex" xmlns:cx1="http://schemas.microsoft.com/office/drawing/2015/9/8/chartex" xmlns:cx2="http://schemas.microsoft.com/office/drawing/2015/10/21/chartex" xmlns:cx3="http://schemas.microsoft.com/office/drawing/2016/5/9/chartex" xmlns:cx4="http://schemas.microsoft.com/office/drawing/2016/5/10/chartex" xmlns:cx5="http://schemas.microsoft.com/office/drawing/2016/5/11/chartex" xmlns:cx6="http://schemas.microsoft.com/office/drawing/2016/5/12/chartex" xmlns:cx7="http://schemas.microsoft.com/office/drawing/2016/5/13/chartex" xmlns:cx8="http://schemas.microsoft.com/office/drawing/2016/5/14/chartex" xmlns:mc="http://schemas.openxmlformats.org/markup-compatibility/2006" xmlns:aink="http://schemas.microsoft.com/office/drawing/2016/ink" xmlns:am3d="http://schemas.microsoft.com/office/drawing/2017/model3d" xmlns:o="urn:schemas-microsoft-com:office:office" xmlns:r="http://schemas.openxmlformats.org/officeDocument/2006/relationships" xmlns:m="http://schemas.openxmlformats.org/officeDocument/2006/math" xmlns:v="urn:schemas-microsoft-com:vml" xmlns:wp14="http://schemas.microsoft.com/office/word/2010/wordprocessingDrawing" xmlns:wp="http://schemas.openxmlformats.org/drawingml/2006/wordprocessingDrawing" xmlns:w10="urn:schemas-microsoft-com:office:word" xmlns:w="http://schemas.openxmlformats.org/wordprocessingml/2006/main" xmlns:w14="http://schemas.microsoft.com/office/word/2010/wordml" xmlns:w15="http://schemas.microsoft.com/office/word/2012/wordml" xmlns:w16cid="http://schemas.microsoft.com/office/word/2016/wordml/cid" xmlns:w16se="http://schemas.microsoft.com/office/word/2015/wordml/symex" xmlns:wpg="http://schemas.microsoft.com/office/word/2010/wordprocessingGroup" xmlns:wpi="http://schemas.microsoft.com/office/word/2010/wordprocessingInk" xmlns:wne="http://schemas.microsoft.com/office/word/2006/wordml" xmlns:wps="http://schemas.microsoft.com/office/word/2010/wordprocessingShape" mc:Ignorable="w14 w15 w16se w16cid wp14">
   <w:body>
+    <w:tbl>
+      <w:tblPr>
+        <w:tblStyle w:val="ab"/>
+        <w:tblW w:w="0" w:type="auto"/>
+        <w:tblInd w:w="0" w:type="dxa"/>
+        <w:tblLook w:val="04A0" w:firstRow="1" w:lastRow="0" w:firstColumn="1" w:lastColumn="0" w:noHBand="0" w:noVBand="1"/>
+      </w:tblPr>
+      <w:tblGrid>
+        <w:gridCol w:w="817"/>
+        <w:gridCol w:w="2126"/>
+        <w:gridCol w:w="4587"/>
+      </w:tblGrid>
+      <w:tr>
+        <w:tc>
+          <w:tcPr>
+            <w:tcW w:w="817" w:type="dxa"/>
+            <w:tcBorders>
+              <w:top w:val="single" w:sz="4" w:space="0" w:color="auto"/>
+              <w:left w:val="single" w:sz="4" w:space="0" w:color="auto"/>
+              <w:bottom w:val="single" w:sz="4" w:space="0" w:color="auto"/>
+              <w:right w:val="single" w:sz="4" w:space="0" w:color="auto"/>
+            </w:tcBorders>
+            <w:hideMark/>
+          </w:tcPr>
+          <w:p>
+            <w:pPr>
+              <w:rPr>
+                <w:rFonts w:ascii="標楷體" w:eastAsia="標楷體" w:hAnsi="標楷體"/>
+                <w:szCs w:val="24"/>
+              </w:rPr>
+            </w:pPr>
+            <w:r>
+              <w:rPr>
+                <w:rFonts w:ascii="標楷體" w:eastAsia="標楷體" w:hAnsi="標楷體" w:hint="eastAsia"/>
+                <w:szCs w:val="24"/>
+              </w:rPr>
+              <w:t>類型</w:t>
+            </w:r>
+          </w:p>
+        </w:tc>
+        <w:tc>
+          <w:tcPr>
+            <w:tcW w:w="2126" w:type="dxa"/>
+            <w:tcBorders>
+              <w:top w:val="single" w:sz="4" w:space="0" w:color="auto"/>
+              <w:left w:val="single" w:sz="4" w:space="0" w:color="auto"/>
+              <w:bottom w:val="single" w:sz="4" w:space="0" w:color="auto"/>
+              <w:right w:val="single" w:sz="4" w:space="0" w:color="auto"/>
+            </w:tcBorders>
+            <w:hideMark/>
+          </w:tcPr>
+          <w:p>
+            <w:pPr>
+              <w:rPr>
+                <w:rFonts w:ascii="標楷體" w:eastAsia="標楷體" w:hAnsi="標楷體" w:hint="eastAsia"/>
+                <w:szCs w:val="24"/>
+              </w:rPr>
+            </w:pPr>
+            <w:r>
+              <w:rPr>
+                <w:rFonts w:ascii="標楷體" w:eastAsia="標楷體" w:hAnsi="標楷體" w:hint="eastAsia"/>
+                <w:szCs w:val="24"/>
+              </w:rPr>
+              <w:t>名稱</w:t>
+            </w:r>
+          </w:p>
+        </w:tc>
+        <w:tc>
+          <w:tcPr>
+            <w:tcW w:w="4587" w:type="dxa"/>
+            <w:tcBorders>
+              <w:top w:val="single" w:sz="4" w:space="0" w:color="auto"/>
+              <w:left w:val="single" w:sz="4" w:space="0" w:color="auto"/>
+              <w:bottom w:val="single" w:sz="4" w:space="0" w:color="auto"/>
+              <w:right w:val="single" w:sz="4" w:space="0" w:color="auto"/>
+            </w:tcBorders>
+            <w:hideMark/>
+          </w:tcPr>
+          <w:p>
+            <w:pPr>
+              <w:rPr>
+                <w:rFonts w:ascii="標楷體" w:eastAsia="標楷體" w:hAnsi="標楷體" w:hint="eastAsia"/>
+                <w:szCs w:val="24"/>
+              </w:rPr>
+            </w:pPr>
+            <w:r>
+              <w:rPr>
+                <w:rFonts w:ascii="標楷體" w:eastAsia="標楷體" w:hAnsi="標楷體" w:hint="eastAsia"/>
+                <w:szCs w:val="24"/>
+              </w:rPr>
+              <w:t>說明</w:t>
+            </w:r>
+          </w:p>
+        </w:tc>
+      </w:tr>
+      <w:tr>
+        <w:tc>
+          <w:tcPr>
+            <w:tcW w:w="817" w:type="dxa"/>
+            <w:tcBorders>
+              <w:top w:val="single" w:sz="4" w:space="0" w:color="auto"/>
+              <w:left w:val="single" w:sz="4" w:space="0" w:color="auto"/>
+              <w:bottom w:val="single" w:sz="4" w:space="0" w:color="auto"/>
+              <w:right w:val="single" w:sz="4" w:space="0" w:color="auto"/>
+            </w:tcBorders>
+          </w:tcPr>
+          <w:p>
+            <w:pPr>
+              <w:rPr>
+                <w:rFonts w:ascii="標楷體" w:eastAsia="標楷體" w:hAnsi="標楷體" w:hint="eastAsia"/>
+                <w:szCs w:val="24"/>
+              </w:rPr>
+            </w:pPr>
+            <w:r>
+              <w:rPr>
+                <w:rFonts w:ascii="標楷體" w:eastAsia="標楷體" w:hAnsi="標楷體" w:hint="eastAsia"/>
+                <w:szCs w:val="24"/>
+              </w:rPr>
+              <w:t>音樂</w:t>
+            </w:r>
+            <w:bookmarkStart w:id="0" w:name="_GoBack"/>
+            <w:bookmarkEnd w:id="0"/>
+          </w:p>
+        </w:tc>
+        <w:tc>
+          <w:tcPr>
+            <w:tcW w:w="2126" w:type="dxa"/>
+            <w:tcBorders>
+              <w:top w:val="single" w:sz="4" w:space="0" w:color="auto"/>
+              <w:left w:val="single" w:sz="4" w:space="0" w:color="auto"/>
+              <w:bottom w:val="single" w:sz="4" w:space="0" w:color="auto"/>
+              <w:right w:val="single" w:sz="4" w:space="0" w:color="auto"/>
+            </w:tcBorders>
+          </w:tcPr>
+          <w:p>
+            <w:pPr>
+              <w:rPr>
+                <w:rFonts w:ascii="標楷體" w:eastAsia="標楷體" w:hAnsi="標楷體" w:hint="eastAsia"/>
+                <w:szCs w:val="24"/>
+              </w:rPr>
+            </w:pPr>
+          </w:p>
+        </w:tc>
+        <w:tc>
+          <w:tcPr>
+            <w:tcW w:w="4587" w:type="dxa"/>
+            <w:tcBorders>
+              <w:top w:val="single" w:sz="4" w:space="0" w:color="auto"/>
+              <w:left w:val="single" w:sz="4" w:space="0" w:color="auto"/>
+              <w:bottom w:val="single" w:sz="4" w:space="0" w:color="auto"/>
+              <w:right w:val="single" w:sz="4" w:space="0" w:color="auto"/>
+            </w:tcBorders>
+          </w:tcPr>
+          <w:p>
+            <w:pPr>
+              <w:rPr>
+                <w:rFonts w:ascii="標楷體" w:eastAsia="標楷體" w:hAnsi="標楷體" w:hint="eastAsia"/>
+                <w:szCs w:val="24"/>
+              </w:rPr>
+            </w:pPr>
+          </w:p>
+        </w:tc>
+      </w:tr>
+      <w:tr>
+        <w:tc>
+          <w:tcPr>
+            <w:tcW w:w="817" w:type="dxa"/>
+            <w:tcBorders>
+              <w:top w:val="single" w:sz="4" w:space="0" w:color="auto"/>
+              <w:left w:val="single" w:sz="4" w:space="0" w:color="auto"/>
+              <w:bottom w:val="single" w:sz="4" w:space="0" w:color="auto"/>
+              <w:right w:val="single" w:sz="4" w:space="0" w:color="auto"/>
+            </w:tcBorders>
+          </w:tcPr>
+          <w:p>
+            <w:pPr>
+              <w:rPr>
+                <w:rFonts w:ascii="標楷體" w:eastAsia="標楷體" w:hAnsi="標楷體" w:hint="eastAsia"/>
+                <w:szCs w:val="24"/>
+              </w:rPr>
+            </w:pPr>
+          </w:p>
+        </w:tc>
+        <w:tc>
+          <w:tcPr>
+            <w:tcW w:w="2126" w:type="dxa"/>
+            <w:tcBorders>
+              <w:top w:val="single" w:sz="4" w:space="0" w:color="auto"/>
+              <w:left w:val="single" w:sz="4" w:space="0" w:color="auto"/>
+              <w:bottom w:val="single" w:sz="4" w:space="0" w:color="auto"/>
+              <w:right w:val="single" w:sz="4" w:space="0" w:color="auto"/>
+            </w:tcBorders>
+          </w:tcPr>
+          <w:p>
+            <w:pPr>
+              <w:rPr>
+                <w:rFonts w:ascii="標楷體" w:eastAsia="標楷體" w:hAnsi="標楷體" w:hint="eastAsia"/>
+                <w:szCs w:val="24"/>
+              </w:rPr>
+            </w:pPr>
+          </w:p>
+        </w:tc>
+        <w:tc>
+          <w:tcPr>
+            <w:tcW w:w="4587" w:type="dxa"/>
+            <w:tcBorders>
+              <w:top w:val="single" w:sz="4" w:space="0" w:color="auto"/>
+              <w:left w:val="single" w:sz="4" w:space="0" w:color="auto"/>
+              <w:bottom w:val="single" w:sz="4" w:space="0" w:color="auto"/>
+              <w:right w:val="single" w:sz="4" w:space="0" w:color="auto"/>
+            </w:tcBorders>
+          </w:tcPr>
+          <w:p>
+            <w:pPr>
+              <w:rPr>
+                <w:rFonts w:ascii="標楷體" w:eastAsia="標楷體" w:hAnsi="標楷體" w:hint="eastAsia"/>
+                <w:szCs w:val="24"/>
+              </w:rPr>
+            </w:pPr>
+          </w:p>
+        </w:tc>
+      </w:tr>
+      <w:tr>
+        <w:tc>
+          <w:tcPr>
+            <w:tcW w:w="817" w:type="dxa"/>
+            <w:tcBorders>
+              <w:top w:val="single" w:sz="4" w:space="0" w:color="auto"/>
+              <w:left w:val="single" w:sz="4" w:space="0" w:color="auto"/>
+              <w:bottom w:val="single" w:sz="4" w:space="0" w:color="auto"/>
+              <w:right w:val="single" w:sz="4" w:space="0" w:color="auto"/>
+            </w:tcBorders>
+          </w:tcPr>
+          <w:p>
+            <w:pPr>
+              <w:rPr>
+                <w:rFonts w:ascii="標楷體" w:eastAsia="標楷體" w:hAnsi="標楷體" w:hint="eastAsia"/>
+                <w:szCs w:val="24"/>
+              </w:rPr>
+            </w:pPr>
+          </w:p>
+        </w:tc>
+        <w:tc>
+          <w:tcPr>
+            <w:tcW w:w="2126" w:type="dxa"/>
+            <w:tcBorders>
+              <w:top w:val="single" w:sz="4" w:space="0" w:color="auto"/>
+              <w:left w:val="single" w:sz="4" w:space="0" w:color="auto"/>
+              <w:bottom w:val="single" w:sz="4" w:space="0" w:color="auto"/>
+              <w:right w:val="single" w:sz="4" w:space="0" w:color="auto"/>
+            </w:tcBorders>
+          </w:tcPr>
+          <w:p>
+            <w:pPr>
+              <w:rPr>
+                <w:rFonts w:ascii="標楷體" w:eastAsia="標楷體" w:hAnsi="標楷體" w:hint="eastAsia"/>
+                <w:szCs w:val="24"/>
+              </w:rPr>
+            </w:pPr>
+          </w:p>
+        </w:tc>
+        <w:tc>
+          <w:tcPr>
+            <w:tcW w:w="4587" w:type="dxa"/>
+            <w:tcBorders>
+              <w:top w:val="single" w:sz="4" w:space="0" w:color="auto"/>
+              <w:left w:val="single" w:sz="4" w:space="0" w:color="auto"/>
+              <w:bottom w:val="single" w:sz="4" w:space="0" w:color="auto"/>
+              <w:right w:val="single" w:sz="4" w:space="0" w:color="auto"/>
+            </w:tcBorders>
+          </w:tcPr>
+          <w:p>
+            <w:pPr>
+              <w:rPr>
+                <w:rFonts w:ascii="標楷體" w:eastAsia="標楷體" w:hAnsi="標楷體" w:hint="eastAsia"/>
+                <w:szCs w:val="24"/>
+              </w:rPr>
+            </w:pPr>
+          </w:p>
+        </w:tc>
+      </w:tr>
+      <w:tr>
+        <w:tc>
+          <w:tcPr>
+            <w:tcW w:w="817" w:type="dxa"/>
+            <w:tcBorders>
+              <w:top w:val="single" w:sz="4" w:space="0" w:color="auto"/>
+              <w:left w:val="single" w:sz="4" w:space="0" w:color="auto"/>
+              <w:bottom w:val="single" w:sz="4" w:space="0" w:color="auto"/>
+              <w:right w:val="single" w:sz="4" w:space="0" w:color="auto"/>
+            </w:tcBorders>
+          </w:tcPr>
+          <w:p>
+            <w:pPr>
+              <w:rPr>
+                <w:rFonts w:ascii="標楷體" w:eastAsia="標楷體" w:hAnsi="標楷體" w:hint="eastAsia"/>
+                <w:szCs w:val="24"/>
+              </w:rPr>
+            </w:pPr>
+          </w:p>
+        </w:tc>
+        <w:tc>
+          <w:tcPr>
+            <w:tcW w:w="2126" w:type="dxa"/>
+            <w:tcBorders>
+              <w:top w:val="single" w:sz="4" w:space="0" w:color="auto"/>
+              <w:left w:val="single" w:sz="4" w:space="0" w:color="auto"/>
+              <w:bottom w:val="single" w:sz="4" w:space="0" w:color="auto"/>
+              <w:right w:val="single" w:sz="4" w:space="0" w:color="auto"/>
+            </w:tcBorders>
+          </w:tcPr>
+          <w:p>
+            <w:pPr>
+              <w:rPr>
+                <w:rFonts w:ascii="標楷體" w:eastAsia="標楷體" w:hAnsi="標楷體" w:hint="eastAsia"/>
+                <w:szCs w:val="24"/>
+              </w:rPr>
+            </w:pPr>
+          </w:p>
+        </w:tc>
+        <w:tc>
+          <w:tcPr>
+            <w:tcW w:w="4587" w:type="dxa"/>
+            <w:tcBorders>
+              <w:top w:val="single" w:sz="4" w:space="0" w:color="auto"/>
+              <w:left w:val="single" w:sz="4" w:space="0" w:color="auto"/>
+              <w:bottom w:val="single" w:sz="4" w:space="0" w:color="auto"/>
+              <w:right w:val="single" w:sz="4" w:space="0" w:color="auto"/>
+            </w:tcBorders>
+          </w:tcPr>
+          <w:p>
+            <w:pPr>
+              <w:rPr>
+                <w:rFonts w:ascii="標楷體" w:eastAsia="標楷體" w:hAnsi="標楷體" w:hint="eastAsia"/>
+                <w:szCs w:val="24"/>
+              </w:rPr>
+            </w:pPr>
+          </w:p>
+        </w:tc>
+      </w:tr>
+      <w:tr>
+        <w:tc>
+          <w:tcPr>
+            <w:tcW w:w="817" w:type="dxa"/>
+            <w:tcBorders>
+              <w:top w:val="single" w:sz="4" w:space="0" w:color="auto"/>
+              <w:left w:val="single" w:sz="4" w:space="0" w:color="auto"/>
+              <w:bottom w:val="single" w:sz="4" w:space="0" w:color="auto"/>
+              <w:right w:val="single" w:sz="4" w:space="0" w:color="auto"/>
+            </w:tcBorders>
+          </w:tcPr>
+          <w:p>
+            <w:pPr>
+              <w:rPr>
+                <w:rFonts w:ascii="標楷體" w:eastAsia="標楷體" w:hAnsi="標楷體" w:hint="eastAsia"/>
+                <w:szCs w:val="24"/>
+              </w:rPr>
+            </w:pPr>
+          </w:p>
+        </w:tc>
+        <w:tc>
+          <w:tcPr>
+            <w:tcW w:w="2126" w:type="dxa"/>
+            <w:tcBorders>
+              <w:top w:val="single" w:sz="4" w:space="0" w:color="auto"/>
+              <w:left w:val="single" w:sz="4" w:space="0" w:color="auto"/>
+              <w:bottom w:val="single" w:sz="4" w:space="0" w:color="auto"/>
+              <w:right w:val="single" w:sz="4" w:space="0" w:color="auto"/>
+            </w:tcBorders>
+          </w:tcPr>
+          <w:p>
+            <w:pPr>
+              <w:rPr>
+                <w:rFonts w:ascii="標楷體" w:eastAsia="標楷體" w:hAnsi="標楷體" w:hint="eastAsia"/>
+                <w:szCs w:val="24"/>
+              </w:rPr>
+            </w:pPr>
+          </w:p>
+        </w:tc>
+        <w:tc>
+          <w:tcPr>
+            <w:tcW w:w="4587" w:type="dxa"/>
+            <w:tcBorders>
+              <w:top w:val="single" w:sz="4" w:space="0" w:color="auto"/>
+              <w:left w:val="single" w:sz="4" w:space="0" w:color="auto"/>
+              <w:bottom w:val="single" w:sz="4" w:space="0" w:color="auto"/>
+              <w:right w:val="single" w:sz="4" w:space="0" w:color="auto"/>
+            </w:tcBorders>
+          </w:tcPr>
+          <w:p>
+            <w:pPr>
+              <w:rPr>
+                <w:rFonts w:ascii="標楷體" w:eastAsia="標楷體" w:hAnsi="標楷體" w:hint="eastAsia"/>
+                <w:szCs w:val="24"/>
+              </w:rPr>
+            </w:pPr>
+          </w:p>
+        </w:tc>
+      </w:tr>
+      <w:tr>
+        <w:tc>
+          <w:tcPr>
+            <w:tcW w:w="817" w:type="dxa"/>
+            <w:tcBorders>
+              <w:top w:val="single" w:sz="4" w:space="0" w:color="auto"/>
+              <w:left w:val="single" w:sz="4" w:space="0" w:color="auto"/>
+              <w:bottom w:val="single" w:sz="4" w:space="0" w:color="auto"/>
+              <w:right w:val="single" w:sz="4" w:space="0" w:color="auto"/>
+            </w:tcBorders>
+          </w:tcPr>
+          <w:p>
+            <w:pPr>
+              <w:rPr>
+                <w:rFonts w:ascii="標楷體" w:eastAsia="標楷體" w:hAnsi="標楷體" w:hint="eastAsia"/>
+                <w:szCs w:val="24"/>
+              </w:rPr>
+            </w:pPr>
+          </w:p>
+        </w:tc>
+        <w:tc>
+          <w:tcPr>
+            <w:tcW w:w="2126" w:type="dxa"/>
+            <w:tcBorders>
+              <w:top w:val="single" w:sz="4" w:space="0" w:color="auto"/>
+              <w:left w:val="single" w:sz="4" w:space="0" w:color="auto"/>
+              <w:bottom w:val="single" w:sz="4" w:space="0" w:color="auto"/>
+              <w:right w:val="single" w:sz="4" w:space="0" w:color="auto"/>
+            </w:tcBorders>
+          </w:tcPr>
+          <w:p>
+            <w:pPr>
+              <w:rPr>
+                <w:rFonts w:ascii="標楷體" w:eastAsia="標楷體" w:hAnsi="標楷體" w:hint="eastAsia"/>
+                <w:szCs w:val="24"/>
+              </w:rPr>
+            </w:pPr>
+          </w:p>
+        </w:tc>
+        <w:tc>
+          <w:tcPr>
+            <w:tcW w:w="4587" w:type="dxa"/>
+            <w:tcBorders>
+              <w:top w:val="single" w:sz="4" w:space="0" w:color="auto"/>
+              <w:left w:val="single" w:sz="4" w:space="0" w:color="auto"/>
+              <w:bottom w:val="single" w:sz="4" w:space="0" w:color="auto"/>
+              <w:right w:val="single" w:sz="4" w:space="0" w:color="auto"/>
+            </w:tcBorders>
+          </w:tcPr>
+          <w:p>
+            <w:pPr>
+              <w:rPr>
+                <w:rFonts w:ascii="標楷體" w:eastAsia="標楷體" w:hAnsi="標楷體" w:hint="eastAsia"/>
+                <w:szCs w:val="24"/>
+              </w:rPr>
+            </w:pPr>
+          </w:p>
+        </w:tc>
+      </w:tr>
+      <w:tr>
+        <w:tc>
+          <w:tcPr>
+            <w:tcW w:w="817" w:type="dxa"/>
+            <w:tcBorders>
+              <w:top w:val="single" w:sz="4" w:space="0" w:color="auto"/>
+              <w:left w:val="single" w:sz="4" w:space="0" w:color="auto"/>
+              <w:bottom w:val="single" w:sz="4" w:space="0" w:color="auto"/>
+              <w:right w:val="single" w:sz="4" w:space="0" w:color="auto"/>
+            </w:tcBorders>
+          </w:tcPr>
+          <w:p>
+            <w:pPr>
+              <w:rPr>
+                <w:rFonts w:ascii="標楷體" w:eastAsia="標楷體" w:hAnsi="標楷體" w:hint="eastAsia"/>
+                <w:szCs w:val="24"/>
+              </w:rPr>
+            </w:pPr>
+          </w:p>
+        </w:tc>
+        <w:tc>
+          <w:tcPr>
+            <w:tcW w:w="2126" w:type="dxa"/>
+            <w:tcBorders>
+              <w:top w:val="single" w:sz="4" w:space="0" w:color="auto"/>
+              <w:left w:val="single" w:sz="4" w:space="0" w:color="auto"/>
+              <w:bottom w:val="single" w:sz="4" w:space="0" w:color="auto"/>
+              <w:right w:val="single" w:sz="4" w:space="0" w:color="auto"/>
+            </w:tcBorders>
+          </w:tcPr>
+          <w:p>
+            <w:pPr>
+              <w:rPr>
+                <w:rFonts w:ascii="標楷體" w:eastAsia="標楷體" w:hAnsi="標楷體" w:hint="eastAsia"/>
+                <w:szCs w:val="24"/>
+              </w:rPr>
+            </w:pPr>
+          </w:p>
+        </w:tc>
+        <w:tc>
+          <w:tcPr>
+            <w:tcW w:w="4587" w:type="dxa"/>
+            <w:tcBorders>
+              <w:top w:val="single" w:sz="4" w:space="0" w:color="auto"/>
+              <w:left w:val="single" w:sz="4" w:space="0" w:color="auto"/>
+              <w:bottom w:val="single" w:sz="4" w:space="0" w:color="auto"/>
+              <w:right w:val="single" w:sz="4" w:space="0" w:color="auto"/>
+            </w:tcBorders>
+          </w:tcPr>
+          <w:p>
+            <w:pPr>
+              <w:rPr>
+                <w:rFonts w:ascii="標楷體" w:eastAsia="標楷體" w:hAnsi="標楷體" w:hint="eastAsia"/>
+                <w:szCs w:val="24"/>
+              </w:rPr>
+            </w:pPr>
+          </w:p>
+        </w:tc>
+      </w:tr>
+      <w:tr>
+        <w:tc>
+          <w:tcPr>
+            <w:tcW w:w="817" w:type="dxa"/>
+            <w:tcBorders>
+              <w:top w:val="single" w:sz="4" w:space="0" w:color="auto"/>
+              <w:left w:val="single" w:sz="4" w:space="0" w:color="auto"/>
+              <w:bottom w:val="single" w:sz="4" w:space="0" w:color="auto"/>
+              <w:right w:val="single" w:sz="4" w:space="0" w:color="auto"/>
+            </w:tcBorders>
+          </w:tcPr>
+          <w:p>
+            <w:pPr>
+              <w:rPr>
+                <w:rFonts w:ascii="標楷體" w:eastAsia="標楷體" w:hAnsi="標楷體" w:hint="eastAsia"/>
+                <w:szCs w:val="24"/>
+              </w:rPr>
+            </w:pPr>
+          </w:p>
+        </w:tc>
+        <w:tc>
+          <w:tcPr>
+            <w:tcW w:w="2126" w:type="dxa"/>
+            <w:tcBorders>
+              <w:top w:val="single" w:sz="4" w:space="0" w:color="auto"/>
+              <w:left w:val="single" w:sz="4" w:space="0" w:color="auto"/>
+              <w:bottom w:val="single" w:sz="4" w:space="0" w:color="auto"/>
+              <w:right w:val="single" w:sz="4" w:space="0" w:color="auto"/>
+            </w:tcBorders>
+          </w:tcPr>
+          <w:p>
+            <w:pPr>
+              <w:rPr>
+                <w:rFonts w:ascii="標楷體" w:eastAsia="標楷體" w:hAnsi="標楷體" w:hint="eastAsia"/>
+                <w:szCs w:val="24"/>
+              </w:rPr>
+            </w:pPr>
+          </w:p>
+        </w:tc>
+        <w:tc>
+          <w:tcPr>
+            <w:tcW w:w="4587" w:type="dxa"/>
+            <w:tcBorders>
+              <w:top w:val="single" w:sz="4" w:space="0" w:color="auto"/>
+              <w:left w:val="single" w:sz="4" w:space="0" w:color="auto"/>
+              <w:bottom w:val="single" w:sz="4" w:space="0" w:color="auto"/>
+              <w:right w:val="single" w:sz="4" w:space="0" w:color="auto"/>
+            </w:tcBorders>
+          </w:tcPr>
+          <w:p>
+            <w:pPr>
+              <w:rPr>
+                <w:rFonts w:ascii="標楷體" w:eastAsia="標楷體" w:hAnsi="標楷體" w:hint="eastAsia"/>
+                <w:color w:val="FF0000"/>
+                <w:szCs w:val="24"/>
+              </w:rPr>
+            </w:pPr>
+          </w:p>
+        </w:tc>
+      </w:tr>
+      <w:tr>
+        <w:tc>
+          <w:tcPr>
+            <w:tcW w:w="817" w:type="dxa"/>
+            <w:tcBorders>
+              <w:top w:val="single" w:sz="4" w:space="0" w:color="auto"/>
+              <w:left w:val="single" w:sz="4" w:space="0" w:color="auto"/>
+              <w:bottom w:val="single" w:sz="4" w:space="0" w:color="auto"/>
+              <w:right w:val="single" w:sz="4" w:space="0" w:color="auto"/>
+            </w:tcBorders>
+          </w:tcPr>
+          <w:p>
+            <w:pPr>
+              <w:rPr>
+                <w:rFonts w:ascii="標楷體" w:eastAsia="標楷體" w:hAnsi="標楷體" w:hint="eastAsia"/>
+                <w:szCs w:val="24"/>
+              </w:rPr>
+            </w:pPr>
+          </w:p>
+        </w:tc>
+        <w:tc>
+          <w:tcPr>
+            <w:tcW w:w="2126" w:type="dxa"/>
+            <w:tcBorders>
+              <w:top w:val="single" w:sz="4" w:space="0" w:color="auto"/>
+              <w:left w:val="single" w:sz="4" w:space="0" w:color="auto"/>
+              <w:bottom w:val="single" w:sz="4" w:space="0" w:color="auto"/>
+              <w:right w:val="single" w:sz="4" w:space="0" w:color="auto"/>
+            </w:tcBorders>
+          </w:tcPr>
+          <w:p>
+            <w:pPr>
+              <w:rPr>
+                <w:rFonts w:ascii="標楷體" w:eastAsia="標楷體" w:hAnsi="標楷體" w:hint="eastAsia"/>
+                <w:szCs w:val="24"/>
+              </w:rPr>
+            </w:pPr>
+          </w:p>
+        </w:tc>
+        <w:tc>
+          <w:tcPr>
+            <w:tcW w:w="4587" w:type="dxa"/>
+            <w:tcBorders>
+              <w:top w:val="single" w:sz="4" w:space="0" w:color="auto"/>
+              <w:left w:val="single" w:sz="4" w:space="0" w:color="auto"/>
+              <w:bottom w:val="single" w:sz="4" w:space="0" w:color="auto"/>
+              <w:right w:val="single" w:sz="4" w:space="0" w:color="auto"/>
+            </w:tcBorders>
+          </w:tcPr>
+          <w:p>
+            <w:pPr>
+              <w:rPr>
+                <w:rFonts w:ascii="標楷體" w:eastAsia="標楷體" w:hAnsi="標楷體" w:hint="eastAsia"/>
+                <w:szCs w:val="24"/>
+              </w:rPr>
+            </w:pPr>
+          </w:p>
+        </w:tc>
+      </w:tr>
+    </w:tbl>
     <w:p>
       <w:pPr>
-        <w:ind w:firstLineChars="200" w:firstLine="480"/>
+        <w:widowControl/>
         <w:rPr>
-          <w:rFonts w:ascii="標楷體" w:eastAsia="標楷體" w:hAnsi="標楷體"/>
+          <w:rFonts w:hint="eastAsia"/>
         </w:rPr>
       </w:pPr>
-      <w:r>
-        <w:rPr>
-          <w:rFonts w:ascii="標楷體" w:eastAsia="標楷體" w:hAnsi="標楷體" w:hint="eastAsia"/>
-        </w:rPr>
-        <w:t>郭宗育：</w:t>
-      </w:r>
-    </w:p>
-    <w:p>
-      <w:pPr>
-        <w:ind w:firstLineChars="200" w:firstLine="480"/>
-        <w:rPr>
-          <w:rFonts w:ascii="標楷體" w:eastAsia="標楷體" w:hAnsi="標楷體" w:hint="eastAsia"/>
-        </w:rPr>
-      </w:pPr>
-      <w:r>
-        <w:rPr>
-          <w:rFonts w:ascii="標楷體" w:eastAsia="標楷體" w:hAnsi="標楷體" w:hint="eastAsia"/>
-        </w:rPr>
-        <w:t>M</w:t>
-      </w:r>
-      <w:r>
-        <w:rPr>
-          <w:rFonts w:ascii="標楷體" w:eastAsia="標楷體" w:hAnsi="標楷體"/>
-        </w:rPr>
-        <w:t>ap</w:t>
-      </w:r>
-      <w:r>
-        <w:rPr>
-          <w:rFonts w:ascii="標楷體" w:eastAsia="標楷體" w:hAnsi="標楷體"/>
-        </w:rPr>
-        <w:t>(</w:t>
-      </w:r>
-      <w:r>
-        <w:rPr>
-          <w:rFonts w:ascii="標楷體" w:eastAsia="標楷體" w:hAnsi="標楷體" w:hint="eastAsia"/>
-        </w:rPr>
-        <w:t>管理、編輯器</w:t>
-      </w:r>
-      <w:bookmarkStart w:id="0" w:name="_GoBack"/>
-      <w:bookmarkEnd w:id="0"/>
-      <w:r>
-        <w:rPr>
-          <w:rFonts w:ascii="標楷體" w:eastAsia="標楷體" w:hAnsi="標楷體"/>
-        </w:rPr>
-        <w:t>)</w:t>
-      </w:r>
-      <w:r>
-        <w:rPr>
-          <w:rFonts w:ascii="標楷體" w:eastAsia="標楷體" w:hAnsi="標楷體" w:hint="eastAsia"/>
-        </w:rPr>
-        <w:t>、</w:t>
-      </w:r>
-      <w:r>
-        <w:rPr>
-          <w:rFonts w:ascii="標楷體" w:eastAsia="標楷體" w:hAnsi="標楷體"/>
-        </w:rPr>
-        <w:t>NPC</w:t>
-      </w:r>
-      <w:r>
-        <w:rPr>
-          <w:rFonts w:ascii="標楷體" w:eastAsia="標楷體" w:hAnsi="標楷體" w:hint="eastAsia"/>
-        </w:rPr>
-        <w:t>、B</w:t>
-      </w:r>
-      <w:r>
-        <w:rPr>
-          <w:rFonts w:ascii="標楷體" w:eastAsia="標楷體" w:hAnsi="標楷體"/>
-        </w:rPr>
-        <w:t>oss</w:t>
-      </w:r>
-      <w:r>
-        <w:rPr>
-          <w:rFonts w:ascii="標楷體" w:eastAsia="標楷體" w:hAnsi="標楷體" w:hint="eastAsia"/>
-        </w:rPr>
-        <w:t>、小怪，讀</w:t>
-      </w:r>
-      <w:r>
-        <w:rPr>
-          <w:rFonts w:ascii="標楷體" w:eastAsia="標楷體" w:hAnsi="標楷體" w:hint="eastAsia"/>
-        </w:rPr>
-        <w:t>寫</w:t>
-      </w:r>
-      <w:r>
-        <w:rPr>
-          <w:rFonts w:ascii="標楷體" w:eastAsia="標楷體" w:hAnsi="標楷體" w:hint="eastAsia"/>
-        </w:rPr>
-        <w:t>優化輸入、</w:t>
-      </w:r>
-    </w:p>
-    <w:p>
-      <w:pPr>
-        <w:ind w:firstLineChars="200" w:firstLine="480"/>
-        <w:rPr>
-          <w:rFonts w:ascii="標楷體" w:eastAsia="標楷體" w:hAnsi="標楷體"/>
-        </w:rPr>
-      </w:pPr>
-    </w:p>
-    <w:p>
-      <w:pPr>
-        <w:ind w:firstLineChars="200" w:firstLine="480"/>
-        <w:rPr>
-          <w:rFonts w:ascii="標楷體" w:eastAsia="標楷體" w:hAnsi="標楷體"/>
-        </w:rPr>
-      </w:pPr>
-      <w:r>
-        <w:rPr>
-          <w:rFonts w:ascii="標楷體" w:eastAsia="標楷體" w:hAnsi="標楷體" w:hint="eastAsia"/>
-        </w:rPr>
-        <w:t>徐紹崴</w:t>
-      </w:r>
-    </w:p>
-    <w:p>
-      <w:pPr>
-        <w:ind w:firstLineChars="200" w:firstLine="480"/>
-        <w:rPr>
-          <w:rFonts w:ascii="標楷體" w:eastAsia="標楷體" w:hAnsi="標楷體" w:hint="eastAsia"/>
-        </w:rPr>
-      </w:pPr>
-      <w:r>
-        <w:rPr>
-          <w:rFonts w:ascii="標楷體" w:eastAsia="標楷體" w:hAnsi="標楷體" w:hint="eastAsia"/>
-        </w:rPr>
-        <w:t>R</w:t>
-      </w:r>
-      <w:r>
-        <w:rPr>
-          <w:rFonts w:ascii="標楷體" w:eastAsia="標楷體" w:hAnsi="標楷體"/>
-        </w:rPr>
-        <w:t>ole</w:t>
-      </w:r>
-      <w:r>
-        <w:rPr>
-          <w:rFonts w:ascii="標楷體" w:eastAsia="標楷體" w:hAnsi="標楷體" w:hint="eastAsia"/>
-        </w:rPr>
-        <w:t>、</w:t>
-      </w:r>
-      <w:r>
-        <w:rPr>
-          <w:rFonts w:ascii="標楷體" w:eastAsia="標楷體" w:hAnsi="標楷體" w:hint="eastAsia"/>
-        </w:rPr>
-        <w:t>UI、地圖製作，</w:t>
-      </w:r>
-      <w:r>
-        <w:rPr>
-          <w:rFonts w:ascii="標楷體" w:eastAsia="標楷體" w:hAnsi="標楷體" w:hint="eastAsia"/>
-        </w:rPr>
-        <w:t>大</w:t>
-      </w:r>
-      <w:r>
-        <w:rPr>
-          <w:rFonts w:ascii="標楷體" w:eastAsia="標楷體" w:hAnsi="標楷體" w:hint="eastAsia"/>
-        </w:rPr>
-        <w:t>部分素材蒐集</w:t>
-      </w:r>
-      <w:r>
-        <w:rPr>
-          <w:rFonts w:ascii="標楷體" w:eastAsia="標楷體" w:hAnsi="標楷體" w:hint="eastAsia"/>
-        </w:rPr>
-        <w:t>、處理</w:t>
-      </w:r>
     </w:p>
     <w:sectPr>
       <w:pgSz w:w="11906" w:h="16838"/>
@@ -178,6 +655,189 @@
     </w:sectPr>
   </w:body>
 </w:document>
+</file>
+
+<file path=word/numbering.xml><?xml version="1.0" encoding="utf-8"?>
+<w:numbering xmlns:wpc="http://schemas.microsoft.com/office/word/2010/wordprocessingCanvas" xmlns:cx="http://schemas.microsoft.com/office/drawing/2014/chartex" xmlns:cx1="http://schemas.microsoft.com/office/drawing/2015/9/8/chartex" xmlns:cx2="http://schemas.microsoft.com/office/drawing/2015/10/21/chartex" xmlns:cx3="http://schemas.microsoft.com/office/drawing/2016/5/9/chartex" xmlns:cx4="http://schemas.microsoft.com/office/drawing/2016/5/10/chartex" xmlns:cx5="http://schemas.microsoft.com/office/drawing/2016/5/11/chartex" xmlns:cx6="http://schemas.microsoft.com/office/drawing/2016/5/12/chartex" xmlns:cx7="http://schemas.microsoft.com/office/drawing/2016/5/13/chartex" xmlns:cx8="http://schemas.microsoft.com/office/drawing/2016/5/14/chartex" xmlns:mc="http://schemas.openxmlformats.org/markup-compatibility/2006" xmlns:aink="http://schemas.microsoft.com/office/drawing/2016/ink" xmlns:am3d="http://schemas.microsoft.com/office/drawing/2017/model3d" xmlns:o="urn:schemas-microsoft-com:office:office" xmlns:r="http://schemas.openxmlformats.org/officeDocument/2006/relationships" xmlns:m="http://schemas.openxmlformats.org/officeDocument/2006/math" xmlns:v="urn:schemas-microsoft-com:vml" xmlns:wp14="http://schemas.microsoft.com/office/word/2010/wordprocessingDrawing" xmlns:wp="http://schemas.openxmlformats.org/drawingml/2006/wordprocessingDrawing" xmlns:w10="urn:schemas-microsoft-com:office:word" xmlns:w="http://schemas.openxmlformats.org/wordprocessingml/2006/main" xmlns:w14="http://schemas.microsoft.com/office/word/2010/wordml" xmlns:w15="http://schemas.microsoft.com/office/word/2012/wordml" xmlns:w16cid="http://schemas.microsoft.com/office/word/2016/wordml/cid" xmlns:w16se="http://schemas.microsoft.com/office/word/2015/wordml/symex" xmlns:wpg="http://schemas.microsoft.com/office/word/2010/wordprocessingGroup" xmlns:wpi="http://schemas.microsoft.com/office/word/2010/wordprocessingInk" xmlns:wne="http://schemas.microsoft.com/office/word/2006/wordml" xmlns:wps="http://schemas.microsoft.com/office/word/2010/wordprocessingShape" mc:Ignorable="w14 w15 w16se w16cid wp14">
+  <w:abstractNum w:abstractNumId="0" w15:restartNumberingAfterBreak="0">
+    <w:nsid w:val="32B04AEB"/>
+    <w:multiLevelType w:val="hybridMultilevel"/>
+    <w:tmpl w:val="E89A03C8"/>
+    <w:lvl w:ilvl="0" w:tplc="04090015">
+      <w:start w:val="1"/>
+      <w:numFmt w:val="taiwaneseCountingThousand"/>
+      <w:lvlText w:val="%1、"/>
+      <w:lvlJc w:val="left"/>
+      <w:pPr>
+        <w:ind w:left="480" w:hanging="480"/>
+      </w:pPr>
+    </w:lvl>
+    <w:lvl w:ilvl="1" w:tplc="04090019" w:tentative="1">
+      <w:start w:val="1"/>
+      <w:numFmt w:val="ideographTraditional"/>
+      <w:lvlText w:val="%2、"/>
+      <w:lvlJc w:val="left"/>
+      <w:pPr>
+        <w:ind w:left="960" w:hanging="480"/>
+      </w:pPr>
+    </w:lvl>
+    <w:lvl w:ilvl="2" w:tplc="0409001B" w:tentative="1">
+      <w:start w:val="1"/>
+      <w:numFmt w:val="lowerRoman"/>
+      <w:lvlText w:val="%3."/>
+      <w:lvlJc w:val="right"/>
+      <w:pPr>
+        <w:ind w:left="1440" w:hanging="480"/>
+      </w:pPr>
+    </w:lvl>
+    <w:lvl w:ilvl="3" w:tplc="0409000F" w:tentative="1">
+      <w:start w:val="1"/>
+      <w:numFmt w:val="decimal"/>
+      <w:lvlText w:val="%4."/>
+      <w:lvlJc w:val="left"/>
+      <w:pPr>
+        <w:ind w:left="1920" w:hanging="480"/>
+      </w:pPr>
+    </w:lvl>
+    <w:lvl w:ilvl="4" w:tplc="04090019" w:tentative="1">
+      <w:start w:val="1"/>
+      <w:numFmt w:val="ideographTraditional"/>
+      <w:lvlText w:val="%5、"/>
+      <w:lvlJc w:val="left"/>
+      <w:pPr>
+        <w:ind w:left="2400" w:hanging="480"/>
+      </w:pPr>
+    </w:lvl>
+    <w:lvl w:ilvl="5" w:tplc="0409001B" w:tentative="1">
+      <w:start w:val="1"/>
+      <w:numFmt w:val="lowerRoman"/>
+      <w:lvlText w:val="%6."/>
+      <w:lvlJc w:val="right"/>
+      <w:pPr>
+        <w:ind w:left="2880" w:hanging="480"/>
+      </w:pPr>
+    </w:lvl>
+    <w:lvl w:ilvl="6" w:tplc="0409000F" w:tentative="1">
+      <w:start w:val="1"/>
+      <w:numFmt w:val="decimal"/>
+      <w:lvlText w:val="%7."/>
+      <w:lvlJc w:val="left"/>
+      <w:pPr>
+        <w:ind w:left="3360" w:hanging="480"/>
+      </w:pPr>
+    </w:lvl>
+    <w:lvl w:ilvl="7" w:tplc="04090019" w:tentative="1">
+      <w:start w:val="1"/>
+      <w:numFmt w:val="ideographTraditional"/>
+      <w:lvlText w:val="%8、"/>
+      <w:lvlJc w:val="left"/>
+      <w:pPr>
+        <w:ind w:left="3840" w:hanging="480"/>
+      </w:pPr>
+    </w:lvl>
+    <w:lvl w:ilvl="8" w:tplc="0409001B" w:tentative="1">
+      <w:start w:val="1"/>
+      <w:numFmt w:val="lowerRoman"/>
+      <w:lvlText w:val="%9."/>
+      <w:lvlJc w:val="right"/>
+      <w:pPr>
+        <w:ind w:left="4320" w:hanging="480"/>
+      </w:pPr>
+    </w:lvl>
+  </w:abstractNum>
+  <w:abstractNum w:abstractNumId="1" w15:restartNumberingAfterBreak="0">
+    <w:nsid w:val="5B9A70B9"/>
+    <w:multiLevelType w:val="hybridMultilevel"/>
+    <w:tmpl w:val="C3DC44B4"/>
+    <w:lvl w:ilvl="0" w:tplc="04090015">
+      <w:start w:val="1"/>
+      <w:numFmt w:val="taiwaneseCountingThousand"/>
+      <w:lvlText w:val="%1、"/>
+      <w:lvlJc w:val="left"/>
+      <w:pPr>
+        <w:ind w:left="480" w:hanging="480"/>
+      </w:pPr>
+    </w:lvl>
+    <w:lvl w:ilvl="1" w:tplc="0409000F">
+      <w:start w:val="1"/>
+      <w:numFmt w:val="decimal"/>
+      <w:lvlText w:val="%2."/>
+      <w:lvlJc w:val="left"/>
+      <w:pPr>
+        <w:ind w:left="960" w:hanging="480"/>
+      </w:pPr>
+    </w:lvl>
+    <w:lvl w:ilvl="2" w:tplc="0409001B" w:tentative="1">
+      <w:start w:val="1"/>
+      <w:numFmt w:val="lowerRoman"/>
+      <w:lvlText w:val="%3."/>
+      <w:lvlJc w:val="right"/>
+      <w:pPr>
+        <w:ind w:left="1440" w:hanging="480"/>
+      </w:pPr>
+    </w:lvl>
+    <w:lvl w:ilvl="3" w:tplc="0409000F" w:tentative="1">
+      <w:start w:val="1"/>
+      <w:numFmt w:val="decimal"/>
+      <w:lvlText w:val="%4."/>
+      <w:lvlJc w:val="left"/>
+      <w:pPr>
+        <w:ind w:left="1920" w:hanging="480"/>
+      </w:pPr>
+    </w:lvl>
+    <w:lvl w:ilvl="4" w:tplc="04090019" w:tentative="1">
+      <w:start w:val="1"/>
+      <w:numFmt w:val="ideographTraditional"/>
+      <w:lvlText w:val="%5、"/>
+      <w:lvlJc w:val="left"/>
+      <w:pPr>
+        <w:ind w:left="2400" w:hanging="480"/>
+      </w:pPr>
+    </w:lvl>
+    <w:lvl w:ilvl="5" w:tplc="0409001B" w:tentative="1">
+      <w:start w:val="1"/>
+      <w:numFmt w:val="lowerRoman"/>
+      <w:lvlText w:val="%6."/>
+      <w:lvlJc w:val="right"/>
+      <w:pPr>
+        <w:ind w:left="2880" w:hanging="480"/>
+      </w:pPr>
+    </w:lvl>
+    <w:lvl w:ilvl="6" w:tplc="0409000F" w:tentative="1">
+      <w:start w:val="1"/>
+      <w:numFmt w:val="decimal"/>
+      <w:lvlText w:val="%7."/>
+      <w:lvlJc w:val="left"/>
+      <w:pPr>
+        <w:ind w:left="3360" w:hanging="480"/>
+      </w:pPr>
+    </w:lvl>
+    <w:lvl w:ilvl="7" w:tplc="04090019" w:tentative="1">
+      <w:start w:val="1"/>
+      <w:numFmt w:val="ideographTraditional"/>
+      <w:lvlText w:val="%8、"/>
+      <w:lvlJc w:val="left"/>
+      <w:pPr>
+        <w:ind w:left="3840" w:hanging="480"/>
+      </w:pPr>
+    </w:lvl>
+    <w:lvl w:ilvl="8" w:tplc="0409001B" w:tentative="1">
+      <w:start w:val="1"/>
+      <w:numFmt w:val="lowerRoman"/>
+      <w:lvlText w:val="%9."/>
+      <w:lvlJc w:val="right"/>
+      <w:pPr>
+        <w:ind w:left="4320" w:hanging="480"/>
+      </w:pPr>
+    </w:lvl>
+  </w:abstractNum>
+  <w:num w:numId="1">
+    <w:abstractNumId w:val="0"/>
+  </w:num>
+  <w:num w:numId="2">
+    <w:abstractNumId w:val="1"/>
+  </w:num>
+</w:numbering>
 </file>
 
 <file path=word/styles.xml><?xml version="1.0" encoding="utf-8"?>
@@ -575,6 +1235,7 @@
   <w:style w:type="paragraph" w:default="1" w:styleId="a">
     <w:name w:val="Normal"/>
     <w:qFormat/>
+    <w:rsid w:val="00BC33E3"/>
     <w:pPr>
       <w:widowControl w:val="0"/>
     </w:pPr>
@@ -698,6 +1359,36 @@
       <w:color w:val="0000FF" w:themeColor="hyperlink"/>
       <w:u w:val="single"/>
     </w:rPr>
+  </w:style>
+  <w:style w:type="table" w:styleId="ab">
+    <w:name w:val="Table Grid"/>
+    <w:basedOn w:val="a1"/>
+    <w:uiPriority w:val="59"/>
+    <w:rsid w:val="00BC33E3"/>
+    <w:rPr>
+      <w:rFonts w:eastAsia="Times New Roman"/>
+    </w:rPr>
+    <w:tblPr>
+      <w:tblInd w:w="0" w:type="nil"/>
+      <w:tblBorders>
+        <w:top w:val="single" w:sz="4" w:space="0" w:color="auto"/>
+        <w:left w:val="single" w:sz="4" w:space="0" w:color="auto"/>
+        <w:bottom w:val="single" w:sz="4" w:space="0" w:color="auto"/>
+        <w:right w:val="single" w:sz="4" w:space="0" w:color="auto"/>
+        <w:insideH w:val="single" w:sz="4" w:space="0" w:color="auto"/>
+        <w:insideV w:val="single" w:sz="4" w:space="0" w:color="auto"/>
+      </w:tblBorders>
+    </w:tblPr>
+  </w:style>
+  <w:style w:type="paragraph" w:styleId="ac">
+    <w:name w:val="List Paragraph"/>
+    <w:basedOn w:val="a"/>
+    <w:uiPriority w:val="34"/>
+    <w:qFormat/>
+    <w:rsid w:val="00F536A4"/>
+    <w:pPr>
+      <w:ind w:leftChars="200" w:left="480"/>
+    </w:pPr>
   </w:style>
 </w:styles>
 </file>

</xml_diff>